<commit_message>
fixing use case description
</commit_message>
<xml_diff>
--- a/Analyse and Planning/Use Case/Description/Use Case Description.docx
+++ b/Analyse and Planning/Use Case/Description/Use Case Description.docx
@@ -4744,7 +4744,6 @@
               <w:rPr>
                 <w:rFonts w:ascii="Apple Braille Pinpoint 8 Dot" w:hAnsi="Apple Braille Pinpoint 8 Dot"/>
               </w:rPr>
-              <w:lastRenderedPageBreak/>
               <w:t xml:space="preserve">Submit </w:t>
             </w:r>
             <w:r>
@@ -5449,13 +5448,7 @@
               <w:rPr>
                 <w:rFonts w:ascii="Cambria" w:hAnsi="Cambria"/>
               </w:rPr>
-              <w:t xml:space="preserve">Importance Level: </w:t>
-            </w:r>
-            <w:r>
-              <w:rPr>
-                <w:rFonts w:ascii="Cambria" w:hAnsi="Cambria"/>
-              </w:rPr>
-              <w:t>medium</w:t>
+              <w:t>Importance Level: medium</w:t>
             </w:r>
           </w:p>
         </w:tc>
@@ -5477,6 +5470,7 @@
                 <w:rFonts w:ascii="Cambria" w:hAnsi="Cambria"/>
                 <w:lang w:bidi="fa-IR"/>
               </w:rPr>
+              <w:lastRenderedPageBreak/>
               <w:t xml:space="preserve">Primary Actor: </w:t>
             </w:r>
             <w:r>
@@ -5669,13 +5663,7 @@
               <w:rPr>
                 <w:rFonts w:ascii="Cambria" w:hAnsi="Cambria"/>
               </w:rPr>
-              <w:t xml:space="preserve">Type: </w:t>
-            </w:r>
-            <w:r>
-              <w:rPr>
-                <w:rFonts w:ascii="Cambria" w:hAnsi="Cambria"/>
-              </w:rPr>
-              <w:t>External</w:t>
+              <w:t>Type: External</w:t>
             </w:r>
           </w:p>
         </w:tc>
@@ -6396,13 +6384,7 @@
               <w:rPr>
                 <w:rFonts w:ascii="Cambria" w:hAnsi="Cambria"/>
               </w:rPr>
-              <w:t xml:space="preserve"> to a</w:t>
-            </w:r>
-            <w:r>
-              <w:rPr>
-                <w:rFonts w:ascii="Cambria" w:hAnsi="Cambria"/>
-              </w:rPr>
-              <w:t xml:space="preserve"> financial group:</w:t>
+              <w:t xml:space="preserve"> to a financial group:</w:t>
             </w:r>
           </w:p>
           <w:p>
@@ -6438,13 +6420,7 @@
               <w:rPr>
                 <w:rFonts w:ascii="Cambria" w:hAnsi="Cambria"/>
               </w:rPr>
-              <w:t xml:space="preserve">Clicks </w:t>
-            </w:r>
-            <w:r>
-              <w:rPr>
-                <w:rFonts w:ascii="Cambria" w:hAnsi="Cambria"/>
-              </w:rPr>
-              <w:t>financial group members</w:t>
+              <w:t>Clicks financial group members</w:t>
             </w:r>
           </w:p>
           <w:p>
@@ -6568,6 +6544,7 @@
               <w:rPr>
                 <w:rFonts w:ascii="Cambria" w:hAnsi="Cambria"/>
               </w:rPr>
+              <w:lastRenderedPageBreak/>
               <w:t xml:space="preserve">Delete </w:t>
             </w:r>
             <w:r>
@@ -6594,8 +6571,6 @@
               </w:rPr>
               <w:t xml:space="preserve"> </w:t>
             </w:r>
-            <w:bookmarkStart w:id="0" w:name="_GoBack"/>
-            <w:bookmarkEnd w:id="0"/>
             <w:r>
               <w:rPr>
                 <w:rFonts w:ascii="Cambria" w:hAnsi="Cambria"/>
@@ -6696,13 +6671,7 @@
               <w:rPr>
                 <w:rFonts w:ascii="Cambria" w:hAnsi="Cambria"/>
               </w:rPr>
-              <w:t>C</w:t>
-            </w:r>
-            <w:r>
-              <w:rPr>
-                <w:rFonts w:ascii="Cambria" w:hAnsi="Cambria"/>
-              </w:rPr>
-              <w:t>licks delete group member</w:t>
+              <w:t>Clicks delete group member</w:t>
             </w:r>
           </w:p>
           <w:p>
@@ -6816,31 +6785,7 @@
               <w:rPr>
                 <w:rFonts w:ascii="Cambria" w:hAnsi="Cambria"/>
               </w:rPr>
-              <w:t xml:space="preserve">If the </w:t>
-            </w:r>
-            <w:r>
-              <w:rPr>
-                <w:rFonts w:ascii="Cambria" w:hAnsi="Cambria"/>
-              </w:rPr>
-              <w:t>contact</w:t>
-            </w:r>
-            <w:r>
-              <w:rPr>
-                <w:rFonts w:ascii="Cambria" w:hAnsi="Cambria"/>
-              </w:rPr>
-              <w:t xml:space="preserve"> name</w:t>
-            </w:r>
-            <w:r>
-              <w:rPr>
-                <w:rFonts w:ascii="Cambria" w:hAnsi="Cambria"/>
-              </w:rPr>
-              <w:t xml:space="preserve"> or phone number</w:t>
-            </w:r>
-            <w:r>
-              <w:rPr>
-                <w:rFonts w:ascii="Cambria" w:hAnsi="Cambria"/>
-              </w:rPr>
-              <w:t xml:space="preserve"> user entered already exists system shows </w:t>
+              <w:t xml:space="preserve">If the contact name or phone number user entered already exists system shows </w:t>
             </w:r>
             <w:r>
               <w:rPr>
@@ -7100,6 +7045,15 @@
           <w:rFonts w:ascii="Apple Braille Pinpoint 8 Dot" w:hAnsi="Apple Braille Pinpoint 8 Dot"/>
         </w:rPr>
       </w:pPr>
+    </w:p>
+    <w:p>
+      <w:pPr>
+        <w:rPr>
+          <w:rFonts w:ascii="Apple Braille Pinpoint 8 Dot" w:hAnsi="Apple Braille Pinpoint 8 Dot"/>
+        </w:rPr>
+      </w:pPr>
+      <w:bookmarkStart w:id="0" w:name="_GoBack"/>
+      <w:bookmarkEnd w:id="0"/>
     </w:p>
     <w:p>
       <w:pPr>
@@ -7141,6 +7095,7 @@
               <w:rPr>
                 <w:rFonts w:ascii="Cambria" w:hAnsi="Cambria"/>
               </w:rPr>
+              <w:lastRenderedPageBreak/>
               <w:t>Use Case Name: contact management</w:t>
             </w:r>
           </w:p>
@@ -7901,7 +7856,6 @@
               <w:rPr>
                 <w:rFonts w:ascii="Cambria" w:hAnsi="Cambria"/>
               </w:rPr>
-              <w:lastRenderedPageBreak/>
               <w:t>The contact won’t be deleted</w:t>
             </w:r>
             <w:r>
@@ -9812,6 +9766,7 @@
     <w:lsdException w:name="HTML Sample" w:semiHidden="1" w:unhideWhenUsed="1"/>
     <w:lsdException w:name="HTML Typewriter" w:semiHidden="1" w:unhideWhenUsed="1"/>
     <w:lsdException w:name="HTML Variable" w:semiHidden="1" w:unhideWhenUsed="1"/>
+    <w:lsdException w:name="Normal Table" w:semiHidden="1" w:unhideWhenUsed="1"/>
     <w:lsdException w:name="annotation subject" w:semiHidden="1" w:unhideWhenUsed="1"/>
     <w:lsdException w:name="No List" w:semiHidden="1" w:unhideWhenUsed="1"/>
     <w:lsdException w:name="Outline List 1" w:semiHidden="1" w:unhideWhenUsed="1"/>
@@ -9854,8 +9809,11 @@
     <w:lsdException w:name="Table Contemporary" w:semiHidden="1" w:unhideWhenUsed="1"/>
     <w:lsdException w:name="Table Elegant" w:semiHidden="1" w:unhideWhenUsed="1"/>
     <w:lsdException w:name="Table Professional" w:semiHidden="1" w:unhideWhenUsed="1"/>
+    <w:lsdException w:name="Table Subtle 1" w:semiHidden="1" w:unhideWhenUsed="1"/>
     <w:lsdException w:name="Table Subtle 2" w:semiHidden="1" w:unhideWhenUsed="1"/>
     <w:lsdException w:name="Table Web 1" w:semiHidden="1" w:unhideWhenUsed="1"/>
+    <w:lsdException w:name="Table Web 2" w:semiHidden="1" w:unhideWhenUsed="1"/>
+    <w:lsdException w:name="Table Web 3" w:semiHidden="1" w:unhideWhenUsed="1"/>
     <w:lsdException w:name="Balloon Text" w:semiHidden="1" w:unhideWhenUsed="1"/>
     <w:lsdException w:name="Table Grid" w:uiPriority="39"/>
     <w:lsdException w:name="Table Theme" w:semiHidden="1" w:unhideWhenUsed="1"/>

</xml_diff>

<commit_message>
adding notification and limit to use case description
</commit_message>
<xml_diff>
--- a/Analyse and Planning/Use Case/Description/Use Case Description.docx
+++ b/Analyse and Planning/Use Case/Description/Use Case Description.docx
@@ -6058,25 +6058,7 @@
               <w:rPr>
                 <w:rFonts w:ascii="Cambria" w:hAnsi="Cambria"/>
               </w:rPr>
-              <w:t>Chooses</w:t>
-            </w:r>
-            <w:r>
-              <w:rPr>
-                <w:rFonts w:ascii="Cambria" w:hAnsi="Cambria"/>
-              </w:rPr>
-              <w:t xml:space="preserve"> </w:t>
-            </w:r>
-            <w:r>
-              <w:rPr>
-                <w:rFonts w:ascii="Cambria" w:hAnsi="Cambria"/>
-              </w:rPr>
-              <w:t>members</w:t>
-            </w:r>
-            <w:r>
-              <w:rPr>
-                <w:rFonts w:ascii="Cambria" w:hAnsi="Cambria"/>
-              </w:rPr>
-              <w:t xml:space="preserve"> list</w:t>
+              <w:t>Enters notification settings</w:t>
             </w:r>
           </w:p>
           <w:p>
@@ -6094,7 +6076,25 @@
               <w:rPr>
                 <w:rFonts w:ascii="Cambria" w:hAnsi="Cambria"/>
               </w:rPr>
-              <w:t>Clicks on add contact(s)</w:t>
+              <w:t>Chooses</w:t>
+            </w:r>
+            <w:r>
+              <w:rPr>
+                <w:rFonts w:ascii="Cambria" w:hAnsi="Cambria"/>
+              </w:rPr>
+              <w:t xml:space="preserve"> </w:t>
+            </w:r>
+            <w:r>
+              <w:rPr>
+                <w:rFonts w:ascii="Cambria" w:hAnsi="Cambria"/>
+              </w:rPr>
+              <w:t>members</w:t>
+            </w:r>
+            <w:r>
+              <w:rPr>
+                <w:rFonts w:ascii="Cambria" w:hAnsi="Cambria"/>
+              </w:rPr>
+              <w:t xml:space="preserve"> list</w:t>
             </w:r>
           </w:p>
           <w:p>
@@ -6112,6 +6112,90 @@
               <w:rPr>
                 <w:rFonts w:ascii="Cambria" w:hAnsi="Cambria"/>
               </w:rPr>
+              <w:t>Set</w:t>
+            </w:r>
+            <w:r>
+              <w:rPr>
+                <w:rFonts w:ascii="Cambria" w:hAnsi="Cambria"/>
+              </w:rPr>
+              <w:t>s</w:t>
+            </w:r>
+            <w:r>
+              <w:rPr>
+                <w:rFonts w:ascii="Cambria" w:hAnsi="Cambria"/>
+              </w:rPr>
+              <w:t xml:space="preserve"> association percentage for each user</w:t>
+            </w:r>
+          </w:p>
+          <w:p>
+            <w:pPr>
+              <w:pStyle w:val="ListParagraph"/>
+              <w:numPr>
+                <w:ilvl w:val="1"/>
+                <w:numId w:val="17"/>
+              </w:numPr>
+              <w:rPr>
+                <w:rFonts w:ascii="Cambria" w:hAnsi="Cambria"/>
+              </w:rPr>
+            </w:pPr>
+            <w:r>
+              <w:rPr>
+                <w:rFonts w:ascii="Cambria" w:hAnsi="Cambria"/>
+              </w:rPr>
+              <w:t>Enters limit for each user</w:t>
+            </w:r>
+          </w:p>
+          <w:p>
+            <w:pPr>
+              <w:pStyle w:val="ListParagraph"/>
+              <w:numPr>
+                <w:ilvl w:val="1"/>
+                <w:numId w:val="17"/>
+              </w:numPr>
+              <w:rPr>
+                <w:rFonts w:ascii="Cambria" w:hAnsi="Cambria"/>
+              </w:rPr>
+            </w:pPr>
+            <w:r>
+              <w:rPr>
+                <w:rFonts w:ascii="Cambria" w:hAnsi="Cambria"/>
+              </w:rPr>
+              <w:t>Sets notification for each user</w:t>
+            </w:r>
+          </w:p>
+          <w:p>
+            <w:pPr>
+              <w:pStyle w:val="ListParagraph"/>
+              <w:numPr>
+                <w:ilvl w:val="1"/>
+                <w:numId w:val="17"/>
+              </w:numPr>
+              <w:rPr>
+                <w:rFonts w:ascii="Cambria" w:hAnsi="Cambria"/>
+              </w:rPr>
+            </w:pPr>
+            <w:r>
+              <w:rPr>
+                <w:rFonts w:ascii="Cambria" w:hAnsi="Cambria"/>
+              </w:rPr>
+              <w:t>Clicks on add contact(s)</w:t>
+            </w:r>
+          </w:p>
+          <w:p>
+            <w:pPr>
+              <w:pStyle w:val="ListParagraph"/>
+              <w:numPr>
+                <w:ilvl w:val="1"/>
+                <w:numId w:val="17"/>
+              </w:numPr>
+              <w:rPr>
+                <w:rFonts w:ascii="Cambria" w:hAnsi="Cambria"/>
+              </w:rPr>
+            </w:pPr>
+            <w:r>
+              <w:rPr>
+                <w:rFonts w:ascii="Cambria" w:hAnsi="Cambria"/>
+              </w:rPr>
               <w:t xml:space="preserve">Clicks on create </w:t>
             </w:r>
             <w:r>
@@ -6474,7 +6558,7 @@
               <w:rPr>
                 <w:rFonts w:ascii="Cambria" w:hAnsi="Cambria"/>
               </w:rPr>
-              <w:t>Clicks done</w:t>
+              <w:t>Enters association percentage</w:t>
             </w:r>
           </w:p>
           <w:p>
@@ -6492,7 +6576,8 @@
               <w:rPr>
                 <w:rFonts w:ascii="Cambria" w:hAnsi="Cambria"/>
               </w:rPr>
-              <w:t>Clicks save changes</w:t>
+              <w:lastRenderedPageBreak/>
+              <w:t>Enters limits</w:t>
             </w:r>
           </w:p>
           <w:p>
@@ -6510,6 +6595,62 @@
               <w:rPr>
                 <w:rFonts w:ascii="Cambria" w:hAnsi="Cambria"/>
               </w:rPr>
+              <w:t>Sets notification settings</w:t>
+            </w:r>
+            <w:bookmarkStart w:id="0" w:name="_GoBack"/>
+            <w:bookmarkEnd w:id="0"/>
+          </w:p>
+          <w:p>
+            <w:pPr>
+              <w:pStyle w:val="ListParagraph"/>
+              <w:numPr>
+                <w:ilvl w:val="1"/>
+                <w:numId w:val="17"/>
+              </w:numPr>
+              <w:rPr>
+                <w:rFonts w:ascii="Cambria" w:hAnsi="Cambria"/>
+              </w:rPr>
+            </w:pPr>
+            <w:r>
+              <w:rPr>
+                <w:rFonts w:ascii="Cambria" w:hAnsi="Cambria"/>
+              </w:rPr>
+              <w:t>Clicks done</w:t>
+            </w:r>
+          </w:p>
+          <w:p>
+            <w:pPr>
+              <w:pStyle w:val="ListParagraph"/>
+              <w:numPr>
+                <w:ilvl w:val="1"/>
+                <w:numId w:val="17"/>
+              </w:numPr>
+              <w:rPr>
+                <w:rFonts w:ascii="Cambria" w:hAnsi="Cambria"/>
+              </w:rPr>
+            </w:pPr>
+            <w:r>
+              <w:rPr>
+                <w:rFonts w:ascii="Cambria" w:hAnsi="Cambria"/>
+              </w:rPr>
+              <w:t>Clicks save changes</w:t>
+            </w:r>
+          </w:p>
+          <w:p>
+            <w:pPr>
+              <w:pStyle w:val="ListParagraph"/>
+              <w:numPr>
+                <w:ilvl w:val="1"/>
+                <w:numId w:val="17"/>
+              </w:numPr>
+              <w:rPr>
+                <w:rFonts w:ascii="Cambria" w:hAnsi="Cambria"/>
+              </w:rPr>
+            </w:pPr>
+            <w:r>
+              <w:rPr>
+                <w:rFonts w:ascii="Cambria" w:hAnsi="Cambria"/>
+              </w:rPr>
               <w:t>User confirms</w:t>
             </w:r>
           </w:p>
@@ -6544,7 +6685,6 @@
               <w:rPr>
                 <w:rFonts w:ascii="Cambria" w:hAnsi="Cambria"/>
               </w:rPr>
-              <w:lastRenderedPageBreak/>
               <w:t xml:space="preserve">Delete </w:t>
             </w:r>
             <w:r>
@@ -7052,8 +7192,6 @@
           <w:rFonts w:ascii="Apple Braille Pinpoint 8 Dot" w:hAnsi="Apple Braille Pinpoint 8 Dot"/>
         </w:rPr>
       </w:pPr>
-      <w:bookmarkStart w:id="0" w:name="_GoBack"/>
-      <w:bookmarkEnd w:id="0"/>
     </w:p>
     <w:p>
       <w:pPr>
@@ -7095,7 +7233,6 @@
               <w:rPr>
                 <w:rFonts w:ascii="Cambria" w:hAnsi="Cambria"/>
               </w:rPr>
-              <w:lastRenderedPageBreak/>
               <w:t>Use Case Name: contact management</w:t>
             </w:r>
           </w:p>
@@ -7790,6 +7927,7 @@
               <w:rPr>
                 <w:rFonts w:ascii="Cambria" w:hAnsi="Cambria"/>
               </w:rPr>
+              <w:lastRenderedPageBreak/>
               <w:t>If the contact name or phone number user entered already exists system shows an error message</w:t>
             </w:r>
             <w:r>

</xml_diff>